<commit_message>
Updated object data structure and analysis
</commit_message>
<xml_diff>
--- a/misc/Projekta uzdevuma apraksts.docx
+++ b/misc/Projekta uzdevuma apraksts.docx
@@ -1,6 +1,6 @@
 
 <file path=word/document.xml><?xml version="1.0" encoding="utf-8"?>
-<w:document xmlns:wpc="http://schemas.microsoft.com/office/word/2010/wordprocessingCanvas" xmlns:cx="http://schemas.microsoft.com/office/drawing/2014/chartex" xmlns:mc="http://schemas.openxmlformats.org/markup-compatibility/2006" xmlns:o="urn:schemas-microsoft-com:office:office" xmlns:r="http://schemas.openxmlformats.org/officeDocument/2006/relationships" xmlns:m="http://schemas.openxmlformats.org/officeDocument/2006/math" xmlns:v="urn:schemas-microsoft-com:vml" xmlns:wp14="http://schemas.microsoft.com/office/word/2010/wordprocessingDrawing" xmlns:wp="http://schemas.openxmlformats.org/drawingml/2006/wordprocessingDrawing" xmlns:w10="urn:schemas-microsoft-com:office:word" xmlns:w="http://schemas.openxmlformats.org/wordprocessingml/2006/main" xmlns:w14="http://schemas.microsoft.com/office/word/2010/wordml" xmlns:w15="http://schemas.microsoft.com/office/word/2012/wordml" xmlns:w16se="http://schemas.microsoft.com/office/word/2015/wordml/symex" xmlns:wpg="http://schemas.microsoft.com/office/word/2010/wordprocessingGroup" xmlns:wpi="http://schemas.microsoft.com/office/word/2010/wordprocessingInk" xmlns:wne="http://schemas.microsoft.com/office/word/2006/wordml" xmlns:wps="http://schemas.microsoft.com/office/word/2010/wordprocessingShape" mc:Ignorable="w14 w15 w16se wp14">
+<w:document xmlns:wpc="http://schemas.microsoft.com/office/word/2010/wordprocessingCanvas" xmlns:cx="http://schemas.microsoft.com/office/drawing/2014/chartex" xmlns:cx1="http://schemas.microsoft.com/office/drawing/2015/9/8/chartex" xmlns:cx2="http://schemas.microsoft.com/office/drawing/2015/10/21/chartex" xmlns:cx3="http://schemas.microsoft.com/office/drawing/2016/5/9/chartex" xmlns:cx4="http://schemas.microsoft.com/office/drawing/2016/5/10/chartex" xmlns:cx5="http://schemas.microsoft.com/office/drawing/2016/5/11/chartex" xmlns:cx6="http://schemas.microsoft.com/office/drawing/2016/5/12/chartex" xmlns:cx7="http://schemas.microsoft.com/office/drawing/2016/5/13/chartex" xmlns:cx8="http://schemas.microsoft.com/office/drawing/2016/5/14/chartex" xmlns:mc="http://schemas.openxmlformats.org/markup-compatibility/2006" xmlns:aink="http://schemas.microsoft.com/office/drawing/2016/ink" xmlns:am3d="http://schemas.microsoft.com/office/drawing/2017/model3d" xmlns:o="urn:schemas-microsoft-com:office:office" xmlns:r="http://schemas.openxmlformats.org/officeDocument/2006/relationships" xmlns:m="http://schemas.openxmlformats.org/officeDocument/2006/math" xmlns:v="urn:schemas-microsoft-com:vml" xmlns:wp14="http://schemas.microsoft.com/office/word/2010/wordprocessingDrawing" xmlns:wp="http://schemas.openxmlformats.org/drawingml/2006/wordprocessingDrawing" xmlns:w10="urn:schemas-microsoft-com:office:word" xmlns:w="http://schemas.openxmlformats.org/wordprocessingml/2006/main" xmlns:w14="http://schemas.microsoft.com/office/word/2010/wordml" xmlns:w15="http://schemas.microsoft.com/office/word/2012/wordml" xmlns:w16cex="http://schemas.microsoft.com/office/word/2018/wordml/cex" xmlns:w16cid="http://schemas.microsoft.com/office/word/2016/wordml/cid" xmlns:w16="http://schemas.microsoft.com/office/word/2018/wordml" xmlns:w16sdtdh="http://schemas.microsoft.com/office/word/2020/wordml/sdtdatahash" xmlns:w16se="http://schemas.microsoft.com/office/word/2015/wordml/symex" xmlns:wpg="http://schemas.microsoft.com/office/word/2010/wordprocessingGroup" xmlns:wpi="http://schemas.microsoft.com/office/word/2010/wordprocessingInk" xmlns:wne="http://schemas.microsoft.com/office/word/2006/wordml" xmlns:wps="http://schemas.microsoft.com/office/word/2010/wordprocessingShape" mc:Ignorable="w14 w15 w16se w16cid w16 w16cex w16sdtdh wp14">
   <w:body>
     <w:p>
       <w:pPr>
@@ -9,7 +9,6 @@
           <w:ilvl w:val="0"/>
           <w:numId w:val="9"/>
         </w:numPr>
-        <w:spacing w:line="360" w:lineRule="auto"/>
       </w:pPr>
       <w:r>
         <w:t>Projekta uzdevums</w:t>
@@ -18,53 +17,56 @@
     <w:p>
       <w:pPr>
         <w:pStyle w:val="Heading2"/>
-        <w:numPr>
-          <w:ilvl w:val="1"/>
-          <w:numId w:val="4"/>
-        </w:numPr>
-        <w:spacing w:line="360" w:lineRule="auto"/>
-        <w:ind w:left="0" w:firstLine="0"/>
-      </w:pPr>
+      </w:pPr>
+      <w:r>
+        <w:t>1.1.</w:t>
+      </w:r>
       <w:r>
         <w:t xml:space="preserve"> Projekta tēma</w:t>
       </w:r>
     </w:p>
     <w:p>
       <w:r>
-        <w:t>Projekta tēma ir pilsētas sabiedriskā transporta satiksmes vadības sistēma.</w:t>
+        <w:t>Projekta tēma ir pilsētas sabiedriskā transporta satiksmes vadības sistēma</w:t>
+      </w:r>
+      <w:r>
+        <w:t xml:space="preserve"> </w:t>
+      </w:r>
+      <w:r>
+        <w:t>vadības sistēma, kuru izmantos satiksmes pārvalde.</w:t>
       </w:r>
     </w:p>
     <w:p>
       <w:pPr>
         <w:pStyle w:val="Heading2"/>
-        <w:numPr>
-          <w:ilvl w:val="1"/>
-          <w:numId w:val="4"/>
-        </w:numPr>
-        <w:spacing w:line="360" w:lineRule="auto"/>
-        <w:ind w:left="0" w:firstLine="0"/>
-      </w:pPr>
-      <w:r>
-        <w:t xml:space="preserve"> Projekta mērķis</w:t>
-      </w:r>
-    </w:p>
-    <w:p>
-      <w:r>
-        <w:t>Mērķis ir izstrādāt funkcionālu un ērti lietojamu vadības sistēmu, ar kuras palīdzību var pievienot, dzēst, mainīt informāciju par transportiem, vadītājiem, maršrutiem.</w:t>
+      </w:pPr>
+      <w:r>
+        <w:t xml:space="preserve">1.2. </w:t>
+      </w:r>
+      <w:r>
+        <w:t>Projekta mērķis</w:t>
+      </w:r>
+    </w:p>
+    <w:p>
+      <w:r>
+        <w:t>Mērķis ir izstrādāt funkcionālu un ērti lietojamu vadības sistēmu, ar kuras palīdzību var pievienot, dzēst, mainīt</w:t>
+      </w:r>
+      <w:r>
+        <w:t>, apskatīt</w:t>
+      </w:r>
+      <w:r>
+        <w:t xml:space="preserve"> informāciju par transportiem, vadītājiem, maršrutiem.</w:t>
       </w:r>
     </w:p>
     <w:p>
       <w:pPr>
         <w:pStyle w:val="Heading2"/>
-        <w:numPr>
-          <w:ilvl w:val="1"/>
-          <w:numId w:val="4"/>
-        </w:numPr>
-        <w:spacing w:line="360" w:lineRule="auto"/>
-        <w:ind w:left="0" w:firstLine="0"/>
-      </w:pPr>
-      <w:r>
-        <w:t xml:space="preserve"> Uzdevumi</w:t>
+      </w:pPr>
+      <w:r>
+        <w:t xml:space="preserve">1.3. </w:t>
+      </w:r>
+      <w:r>
+        <w:t>Uzdevumi</w:t>
       </w:r>
     </w:p>
     <w:p>
@@ -88,13 +90,7 @@
         </w:numPr>
       </w:pPr>
       <w:r>
-        <w:t>Izstrādāt lietojumprogrammas struktūru. Izstrādāt datu struktūras. Katram objektam</w:t>
-      </w:r>
-      <w:r>
-        <w:t xml:space="preserve"> </w:t>
-      </w:r>
-      <w:r>
-        <w:t xml:space="preserve">jābūt savai struktūrai. </w:t>
+        <w:t xml:space="preserve">Izstrādāt lietojumprogrammas struktūru. Izstrādāt datu struktūras. Katram objektam jābūt savai struktūrai. </w:t>
       </w:r>
     </w:p>
     <w:p>
@@ -106,13 +102,7 @@
         </w:numPr>
       </w:pPr>
       <w:r>
-        <w:t>Izstrādāt lietotāja interfeisu – attēlojumu, kā tiks attēloti dati, kā tiks atlasīta tā vai cita</w:t>
-      </w:r>
-      <w:r>
-        <w:t xml:space="preserve"> </w:t>
-      </w:r>
-      <w:r>
-        <w:t>darbība ar datiem, izvēlnes utt.</w:t>
+        <w:t>Izstrādāt lietotāja interfeisu – attēlojumu, kā tiks attēloti dati, kā tiks atlasīta tā vai cita darbība ar datiem, izvēlnes utt.</w:t>
       </w:r>
     </w:p>
     <w:p>
@@ -124,13 +114,7 @@
         </w:numPr>
       </w:pPr>
       <w:r>
-        <w:t>Izstrādāt algoritmus, kas veic programmas galvenās metodes (meklēšana, aprēķinātie</w:t>
-      </w:r>
-      <w:r>
-        <w:t xml:space="preserve"> </w:t>
-      </w:r>
-      <w:r>
-        <w:t>raksturlielumi, dzēšana, kārtošana utt.)</w:t>
+        <w:t>Izstrādāt algoritmus, kas veic programmas galvenās metodes (meklēšana, aprēķinātie raksturlielumi, dzēšana, kārtošana utt.)</w:t>
       </w:r>
     </w:p>
     <w:p>
@@ -166,28 +150,16 @@
         </w:numPr>
       </w:pPr>
       <w:r>
-        <w:t>Uzrakstīt atskaiti</w:t>
-      </w:r>
-      <w:r>
-        <w:t>.</w:t>
-      </w:r>
-    </w:p>
-    <w:p>
-      <w:pPr>
-        <w:pStyle w:val="ListParagraph"/>
-        <w:ind w:firstLine="0"/>
-      </w:pPr>
+        <w:t>Uzrakstīt atskaiti.</w:t>
+      </w:r>
     </w:p>
     <w:p>
       <w:pPr>
         <w:pStyle w:val="Heading2"/>
-        <w:numPr>
-          <w:ilvl w:val="1"/>
-          <w:numId w:val="4"/>
-        </w:numPr>
-        <w:spacing w:line="360" w:lineRule="auto"/>
-        <w:ind w:left="0" w:firstLine="0"/>
-      </w:pPr>
+      </w:pPr>
+      <w:r>
+        <w:t xml:space="preserve">1.4. </w:t>
+      </w:r>
       <w:r>
         <w:t>Programmas prasības</w:t>
       </w:r>
@@ -213,7 +185,6 @@
           <w:ilvl w:val="0"/>
           <w:numId w:val="8"/>
         </w:numPr>
-        <w:spacing w:line="360" w:lineRule="auto"/>
         <w:contextualSpacing/>
       </w:pPr>
       <w:r>
@@ -226,7 +197,6 @@
           <w:ilvl w:val="0"/>
           <w:numId w:val="8"/>
         </w:numPr>
-        <w:spacing w:line="360" w:lineRule="auto"/>
         <w:contextualSpacing/>
       </w:pPr>
       <w:r>
@@ -239,7 +209,6 @@
           <w:ilvl w:val="0"/>
           <w:numId w:val="8"/>
         </w:numPr>
-        <w:spacing w:line="360" w:lineRule="auto"/>
         <w:contextualSpacing/>
       </w:pPr>
       <w:r>
@@ -252,7 +221,6 @@
           <w:ilvl w:val="0"/>
           <w:numId w:val="8"/>
         </w:numPr>
-        <w:spacing w:line="360" w:lineRule="auto"/>
         <w:contextualSpacing/>
       </w:pPr>
       <w:r>
@@ -265,7 +233,6 @@
           <w:ilvl w:val="0"/>
           <w:numId w:val="8"/>
         </w:numPr>
-        <w:spacing w:line="360" w:lineRule="auto"/>
         <w:contextualSpacing/>
       </w:pPr>
       <w:r>
@@ -286,72 +253,521 @@
     </w:p>
     <w:p>
       <w:pPr>
+        <w:ind w:firstLine="0"/>
+      </w:pPr>
+    </w:p>
+    <w:p>
+      <w:pPr>
+        <w:ind w:firstLine="0"/>
+      </w:pPr>
+    </w:p>
+    <w:p>
+      <w:pPr>
+        <w:ind w:firstLine="0"/>
+      </w:pPr>
+    </w:p>
+    <w:p>
+      <w:pPr>
+        <w:ind w:firstLine="0"/>
+      </w:pPr>
+    </w:p>
+    <w:p>
+      <w:pPr>
         <w:pStyle w:val="Heading1"/>
+      </w:pPr>
+      <w:r>
+        <w:lastRenderedPageBreak/>
+        <w:t>2. Priekšmeta jomas analīze</w:t>
+      </w:r>
+    </w:p>
+    <w:p>
+      <w:pPr>
+        <w:pStyle w:val="Heading2"/>
+      </w:pPr>
+      <w:r>
+        <w:t xml:space="preserve"> </w:t>
+      </w:r>
+      <w:r>
+        <w:t xml:space="preserve">2.1. </w:t>
+      </w:r>
+      <w:r>
+        <w:t>Priekšmeta jomas apraksts</w:t>
+      </w:r>
+    </w:p>
+    <w:p>
+      <w:r>
+        <w:t xml:space="preserve">Priekšmeta joma ir satiksmes vadības sistēma, </w:t>
+      </w:r>
+      <w:r>
+        <w:t xml:space="preserve">kuru izmantos satiksmes pārvalde. Tas dos </w:t>
+      </w:r>
+      <w:r>
+        <w:t>iespēju mainīt, rediģēt, pievienot un dzēst maršrutus, kurus vada nodarbinātie vadītāji un katram maršrutam ir nozīmēti savi transportlīdzekļi.</w:t>
+      </w:r>
+    </w:p>
+    <w:p>
+      <w:pPr>
+        <w:ind w:firstLine="567"/>
+      </w:pPr>
+      <w:r>
+        <w:rPr>
+          <w:noProof/>
+        </w:rPr>
+        <w:drawing>
+          <wp:anchor distT="0" distB="0" distL="114300" distR="114300" simplePos="0" relativeHeight="251658240" behindDoc="0" locked="0" layoutInCell="1" allowOverlap="1" wp14:anchorId="37AA43D8" wp14:editId="7FD8546D">
+            <wp:simplePos x="0" y="0"/>
+            <wp:positionH relativeFrom="margin">
+              <wp:align>center</wp:align>
+            </wp:positionH>
+            <wp:positionV relativeFrom="paragraph">
+              <wp:posOffset>833120</wp:posOffset>
+            </wp:positionV>
+            <wp:extent cx="5295900" cy="3086100"/>
+            <wp:effectExtent l="0" t="0" r="0" b="0"/>
+            <wp:wrapSquare wrapText="bothSides"/>
+            <wp:docPr id="2" name="Picture 2"/>
+            <wp:cNvGraphicFramePr>
+              <a:graphicFrameLocks xmlns:a="http://schemas.openxmlformats.org/drawingml/2006/main" noChangeAspect="1"/>
+            </wp:cNvGraphicFramePr>
+            <a:graphic xmlns:a="http://schemas.openxmlformats.org/drawingml/2006/main">
+              <a:graphicData uri="http://schemas.openxmlformats.org/drawingml/2006/picture">
+                <pic:pic xmlns:pic="http://schemas.openxmlformats.org/drawingml/2006/picture">
+                  <pic:nvPicPr>
+                    <pic:cNvPr id="0" name="Picture 4"/>
+                    <pic:cNvPicPr>
+                      <a:picLocks noChangeAspect="1" noChangeArrowheads="1"/>
+                    </pic:cNvPicPr>
+                  </pic:nvPicPr>
+                  <pic:blipFill>
+                    <a:blip r:embed="rId5">
+                      <a:extLst>
+                        <a:ext uri="{28A0092B-C50C-407E-A947-70E740481C1C}">
+                          <a14:useLocalDpi xmlns:a14="http://schemas.microsoft.com/office/drawing/2010/main" val="0"/>
+                        </a:ext>
+                      </a:extLst>
+                    </a:blip>
+                    <a:srcRect/>
+                    <a:stretch>
+                      <a:fillRect/>
+                    </a:stretch>
+                  </pic:blipFill>
+                  <pic:spPr bwMode="auto">
+                    <a:xfrm>
+                      <a:off x="0" y="0"/>
+                      <a:ext cx="5295900" cy="3086100"/>
+                    </a:xfrm>
+                    <a:prstGeom prst="rect">
+                      <a:avLst/>
+                    </a:prstGeom>
+                    <a:noFill/>
+                    <a:ln>
+                      <a:noFill/>
+                    </a:ln>
+                  </pic:spPr>
+                </pic:pic>
+              </a:graphicData>
+            </a:graphic>
+            <wp14:sizeRelH relativeFrom="page">
+              <wp14:pctWidth>0</wp14:pctWidth>
+            </wp14:sizeRelH>
+            <wp14:sizeRelV relativeFrom="page">
+              <wp14:pctHeight>0</wp14:pctHeight>
+            </wp14:sizeRelV>
+          </wp:anchor>
+        </w:drawing>
+      </w:r>
+      <w:r>
+        <w:t xml:space="preserve">Projektā tiks izmantotas 3 atsevišķas bāzes klases – Vadītājs, Maršruts un Transports. Transporta klase tiks sadalīta 4 apakšklasēs, kas norādīs katra transporta veidu, t.i. </w:t>
+      </w:r>
+      <w:r>
+        <w:t>Autobuss, Tramvajs, Trollejbuss, Mikroautobuss.</w:t>
+      </w:r>
+    </w:p>
+    <w:p>
+      <w:pPr>
+        <w:pStyle w:val="Heading2"/>
+      </w:pPr>
+      <w:r>
+        <w:t xml:space="preserve">2.2. </w:t>
+      </w:r>
+      <w:r>
+        <w:t>Objektu apraksts</w:t>
+      </w:r>
+    </w:p>
+    <w:p>
+      <w:r>
+        <w:t xml:space="preserve">Apakšā tiek dota informācija par objektu glabātiem metadatiem un to datu tipiem. </w:t>
+      </w:r>
+      <w:r>
+        <w:t>Šie objekti iekļauj:</w:t>
+      </w:r>
+    </w:p>
+    <w:p>
+      <w:pPr>
+        <w:pStyle w:val="ListParagraph"/>
         <w:numPr>
           <w:ilvl w:val="0"/>
-          <w:numId w:val="9"/>
+          <w:numId w:val="14"/>
         </w:numPr>
+        <w:ind w:left="360"/>
+      </w:pPr>
+      <w:r>
+        <w:t>Vadītājs – Informācija par transporta vadītāju jeb šoferi. Vadītājam tiks piešķirts maršruts.</w:t>
+      </w:r>
+    </w:p>
+    <w:p>
+      <w:pPr>
+        <w:pStyle w:val="ListParagraph"/>
+        <w:numPr>
+          <w:ilvl w:val="0"/>
+          <w:numId w:val="15"/>
+        </w:numPr>
+        <w:ind w:left="1080"/>
+      </w:pPr>
+      <w:r>
+        <w:t xml:space="preserve">Vārds – </w:t>
+      </w:r>
+      <w:r>
+        <w:rPr>
+          <w:i/>
+          <w:iCs/>
+        </w:rPr>
+        <w:t xml:space="preserve">string </w:t>
+      </w:r>
+      <w:r>
+        <w:t xml:space="preserve">datu tips, glabā informāciju par vadītāja vārdu; </w:t>
+      </w:r>
+    </w:p>
+    <w:p>
+      <w:pPr>
+        <w:pStyle w:val="ListParagraph"/>
+        <w:numPr>
+          <w:ilvl w:val="0"/>
+          <w:numId w:val="15"/>
+        </w:numPr>
+        <w:ind w:left="1080"/>
+      </w:pPr>
+      <w:r>
+        <w:t>Uzvārds</w:t>
+      </w:r>
+      <w:r>
+        <w:t xml:space="preserve"> – </w:t>
+      </w:r>
+      <w:r>
+        <w:rPr>
+          <w:i/>
+          <w:iCs/>
+        </w:rPr>
+        <w:t xml:space="preserve">string </w:t>
+      </w:r>
+      <w:r>
+        <w:t xml:space="preserve">datu tips, glabā informāciju par vadītāja </w:t>
+      </w:r>
+      <w:r>
+        <w:t>uzvārdu</w:t>
+      </w:r>
+      <w:r>
+        <w:t xml:space="preserve">; </w:t>
+      </w:r>
+    </w:p>
+    <w:p>
+      <w:pPr>
+        <w:pStyle w:val="ListParagraph"/>
+        <w:numPr>
+          <w:ilvl w:val="0"/>
+          <w:numId w:val="15"/>
+        </w:numPr>
+        <w:ind w:left="1080"/>
+      </w:pPr>
+      <w:r>
+        <w:t>Personas kods</w:t>
+      </w:r>
+      <w:r>
+        <w:t xml:space="preserve"> – </w:t>
+      </w:r>
+      <w:r>
+        <w:rPr>
+          <w:i/>
+          <w:iCs/>
+        </w:rPr>
+        <w:t xml:space="preserve">string </w:t>
+      </w:r>
+      <w:r>
+        <w:t xml:space="preserve">datu tips, glabā informāciju par vadītāja </w:t>
+      </w:r>
+      <w:r>
+        <w:t>personas kodu</w:t>
+      </w:r>
+      <w:r>
+        <w:t xml:space="preserve">; </w:t>
+      </w:r>
+    </w:p>
+    <w:p>
+      <w:pPr>
+        <w:pStyle w:val="ListParagraph"/>
+        <w:numPr>
+          <w:ilvl w:val="0"/>
+          <w:numId w:val="15"/>
+        </w:numPr>
+        <w:ind w:left="1080"/>
+      </w:pPr>
+      <w:r>
+        <w:t>Dzimšanas diena</w:t>
+      </w:r>
+      <w:r>
+        <w:t xml:space="preserve"> –</w:t>
+      </w:r>
+      <w:r>
+        <w:t xml:space="preserve"> </w:t>
+      </w:r>
+      <w:r>
+        <w:rPr>
+          <w:i/>
+          <w:iCs/>
+        </w:rPr>
+        <w:t xml:space="preserve">date </w:t>
+      </w:r>
+      <w:r>
+        <w:t>datu tips, glabā informāciju par</w:t>
+      </w:r>
+      <w:r>
+        <w:t xml:space="preserve"> vadītāja dzimšanas  dienu</w:t>
+      </w:r>
+      <w:r>
+        <w:t xml:space="preserve">; </w:t>
+      </w:r>
+    </w:p>
+    <w:p>
+      <w:pPr>
+        <w:pStyle w:val="ListParagraph"/>
+        <w:numPr>
+          <w:ilvl w:val="0"/>
+          <w:numId w:val="15"/>
+        </w:numPr>
+        <w:ind w:left="1080"/>
+      </w:pPr>
+      <w:r>
+        <w:t xml:space="preserve">Vadītāja specialitāte </w:t>
+      </w:r>
+      <w:r>
+        <w:t>–</w:t>
+      </w:r>
+      <w:r>
+        <w:t xml:space="preserve"> </w:t>
+      </w:r>
+      <w:r>
+        <w:rPr>
+          <w:i/>
+          <w:iCs/>
+        </w:rPr>
+        <w:t>string[]</w:t>
+      </w:r>
+      <w:r>
+        <w:rPr>
+          <w:i/>
+          <w:iCs/>
+        </w:rPr>
+        <w:t xml:space="preserve"> </w:t>
+      </w:r>
+      <w:r>
+        <w:rPr>
+          <w:i/>
+          <w:iCs/>
+        </w:rPr>
+        <w:t>vai List&lt;string&gt;</w:t>
+      </w:r>
+      <w:r>
+        <w:t xml:space="preserve"> </w:t>
+      </w:r>
+      <w:r>
+        <w:t>datu tips, glabā informāciju par vadītāja specialitāti. Vadītājs varēs vadīt tikai tos transportlīdzekļus, uz kuriem vadītājam ir specialitāte.</w:t>
+      </w:r>
+    </w:p>
+    <w:p>
+      <w:pPr>
+        <w:pStyle w:val="ListParagraph"/>
+        <w:numPr>
+          <w:ilvl w:val="0"/>
+          <w:numId w:val="15"/>
+        </w:numPr>
+        <w:ind w:left="1080"/>
+      </w:pPr>
+      <w:r>
+        <w:t>Maršruta identifikators</w:t>
+      </w:r>
+      <w:r>
+        <w:t>*</w:t>
+      </w:r>
+      <w:r>
+        <w:t xml:space="preserve"> – </w:t>
+      </w:r>
+      <w:r>
+        <w:rPr>
+          <w:i/>
+          <w:iCs/>
+        </w:rPr>
+        <w:t xml:space="preserve">int </w:t>
+      </w:r>
+      <w:r>
+        <w:t xml:space="preserve">datu tips, glabā piešķirtā maršruta identifikatoru. </w:t>
+      </w:r>
+    </w:p>
+    <w:p>
+      <w:pPr>
+        <w:ind w:firstLine="0"/>
+      </w:pPr>
+    </w:p>
+    <w:p>
+      <w:pPr>
+        <w:ind w:firstLine="0"/>
       </w:pPr>
       <w:r>
         <w:lastRenderedPageBreak/>
-        <w:t>Priekšmeta jomas analīze</w:t>
-      </w:r>
-    </w:p>
-    <w:p>
-      <w:pPr>
-        <w:pStyle w:val="Heading2"/>
+        <w:t>2. Maršruts – Informācijas par maršrutu. Pie katra maršruta tiks pievienoti atbilstošie vadītāji un transporti.</w:t>
+      </w:r>
+    </w:p>
+    <w:p>
+      <w:pPr>
+        <w:pStyle w:val="ListParagraph"/>
         <w:numPr>
-          <w:ilvl w:val="1"/>
-          <w:numId w:val="9"/>
+          <w:ilvl w:val="0"/>
+          <w:numId w:val="16"/>
         </w:numPr>
       </w:pPr>
       <w:r>
-        <w:t xml:space="preserve"> Priekšmeta jomas apraksts</w:t>
-      </w:r>
-    </w:p>
-    <w:p>
-      <w:bookmarkStart w:id="0" w:name="_GoBack"/>
-      <w:bookmarkEnd w:id="0"/>
-      <w:r>
-        <w:pict>
-          <v:shapetype id="_x0000_t75" coordsize="21600,21600" o:spt="75" o:preferrelative="t" path="m@4@5l@4@11@9@11@9@5xe" filled="f" stroked="f">
-            <v:stroke joinstyle="miter"/>
-            <v:formulas>
-              <v:f eqn="if lineDrawn pixelLineWidth 0"/>
-              <v:f eqn="sum @0 1 0"/>
-              <v:f eqn="sum 0 0 @1"/>
-              <v:f eqn="prod @2 1 2"/>
-              <v:f eqn="prod @3 21600 pixelWidth"/>
-              <v:f eqn="prod @3 21600 pixelHeight"/>
-              <v:f eqn="sum @0 0 1"/>
-              <v:f eqn="prod @6 1 2"/>
-              <v:f eqn="prod @7 21600 pixelWidth"/>
-              <v:f eqn="sum @8 21600 0"/>
-              <v:f eqn="prod @7 21600 pixelHeight"/>
-              <v:f eqn="sum @10 21600 0"/>
-            </v:formulas>
-            <v:path o:extrusionok="f" gradientshapeok="t" o:connecttype="rect"/>
-            <o:lock v:ext="edit" aspectratio="t"/>
-          </v:shapetype>
-          <v:shape id="_x0000_i1025" type="#_x0000_t75" style="width:341.25pt;height:315.75pt">
-            <v:imagedata r:id="rId5" o:title="satiksme.drawio"/>
-          </v:shape>
-        </w:pict>
-      </w:r>
-    </w:p>
-    <w:p>
-      <w:pPr>
-        <w:pStyle w:val="Heading2"/>
+        <w:t xml:space="preserve">Maršruta transporta tips: </w:t>
+      </w:r>
+      <w:r>
+        <w:rPr>
+          <w:i/>
+          <w:iCs/>
+        </w:rPr>
+        <w:t xml:space="preserve">string[] vai </w:t>
+      </w:r>
+      <w:r>
+        <w:rPr>
+          <w:i/>
+          <w:iCs/>
+        </w:rPr>
+        <w:t>List&lt;string&gt;</w:t>
+      </w:r>
+      <w:r>
+        <w:t xml:space="preserve"> datu tips, glabā informāciju par maršruta transporta tipu, norāda maršruta tipus, kas var veikt šo maršrutu. Piemēram, vienu maršrutu var veikt gan autobuss, gan mikroautobuss, taču citu maršrutu var veikt tikai tramvajs</w:t>
+      </w:r>
+      <w:r>
+        <w:t>;</w:t>
+      </w:r>
+    </w:p>
+    <w:p>
+      <w:pPr>
+        <w:pStyle w:val="ListParagraph"/>
         <w:numPr>
-          <w:ilvl w:val="1"/>
-          <w:numId w:val="9"/>
+          <w:ilvl w:val="0"/>
+          <w:numId w:val="16"/>
         </w:numPr>
       </w:pPr>
       <w:r>
-        <w:t>Objektu apraksts</w:t>
-      </w:r>
-    </w:p>
-    <w:p/>
+        <w:t xml:space="preserve">Maršruta pieturas: </w:t>
+      </w:r>
+      <w:r>
+        <w:rPr>
+          <w:i/>
+          <w:iCs/>
+        </w:rPr>
+        <w:t xml:space="preserve">string[] vai List&lt;string&gt; </w:t>
+      </w:r>
+      <w:r>
+        <w:t>datu tips, glabā informāciju par maršruta veicam</w:t>
+      </w:r>
+      <w:r>
+        <w:t>o pieturu nosaukumiem.</w:t>
+      </w:r>
+    </w:p>
+    <w:p>
+      <w:pPr>
+        <w:ind w:firstLine="0"/>
+      </w:pPr>
+      <w:r>
+        <w:t>3. Transports – Informācija par transportu. Transportam tiks piešķirts veicamais maršruts.</w:t>
+      </w:r>
+    </w:p>
+    <w:p>
+      <w:pPr>
+        <w:pStyle w:val="ListParagraph"/>
+        <w:numPr>
+          <w:ilvl w:val="0"/>
+          <w:numId w:val="17"/>
+        </w:numPr>
+      </w:pPr>
+      <w:r>
+        <w:t xml:space="preserve">Transporta tips: </w:t>
+      </w:r>
+      <w:r>
+        <w:rPr>
+          <w:i/>
+          <w:iCs/>
+        </w:rPr>
+        <w:t xml:space="preserve">string </w:t>
+      </w:r>
+      <w:r>
+        <w:t>datu tips, glabā informāciju par transporta tipu. Transportu varēs piešķirt tikai pie tāda veicamā maršruta, kas atbilstīs ar transporta tipiem. Piemēram, tramvajs nevarēs veikt autobusa maršrutus.</w:t>
+      </w:r>
+    </w:p>
+    <w:p>
+      <w:pPr>
+        <w:pStyle w:val="ListParagraph"/>
+        <w:numPr>
+          <w:ilvl w:val="0"/>
+          <w:numId w:val="17"/>
+        </w:numPr>
+      </w:pPr>
+      <w:r>
+        <w:t xml:space="preserve">Transporta stāvoklis: </w:t>
+      </w:r>
+      <w:r>
+        <w:rPr>
+          <w:i/>
+          <w:iCs/>
+        </w:rPr>
+        <w:t>string</w:t>
+      </w:r>
+      <w:r>
+        <w:t xml:space="preserve"> datu tips, glabā informāciju par transporta stāvokli. </w:t>
+      </w:r>
+      <w:r>
+        <w:t>Tas var būt braucamā stāvoklī, bojāts, tiek remontēts u.t.t.</w:t>
+      </w:r>
+    </w:p>
+    <w:p>
+      <w:pPr>
+        <w:pStyle w:val="ListParagraph"/>
+        <w:numPr>
+          <w:ilvl w:val="0"/>
+          <w:numId w:val="17"/>
+        </w:numPr>
+      </w:pPr>
+      <w:r>
+        <w:t xml:space="preserve">Maršruta identifikators*: </w:t>
+      </w:r>
+      <w:r>
+        <w:rPr>
+          <w:i/>
+          <w:iCs/>
+        </w:rPr>
+        <w:t>int</w:t>
+      </w:r>
+      <w:r>
+        <w:t xml:space="preserve"> datu tips, glabā informāciju par maršruta identifikatoru, kas ir piešķirts dotajam transportlīdzeklim.</w:t>
+      </w:r>
+    </w:p>
+    <w:p>
+      <w:pPr>
+        <w:ind w:firstLine="0"/>
+      </w:pPr>
+      <w:r>
+        <w:t>*- Identifikatori tiks saglabāti datu bāzē. Kodā, iespējams, maršruta objektam tiks piešķirts saraksts ar atbilstošā maršruta vadītājiem un transportlīdzekļiem.</w:t>
+      </w:r>
+    </w:p>
     <w:sectPr>
       <w:pgSz w:w="11906" w:h="16838"/>
       <w:pgMar w:top="1134" w:right="1134" w:bottom="1134" w:left="1701" w:header="709" w:footer="709" w:gutter="0"/>
@@ -363,7 +779,7 @@
 </file>
 
 <file path=word/numbering.xml><?xml version="1.0" encoding="utf-8"?>
-<w:numbering xmlns:wpc="http://schemas.microsoft.com/office/word/2010/wordprocessingCanvas" xmlns:cx="http://schemas.microsoft.com/office/drawing/2014/chartex" xmlns:mc="http://schemas.openxmlformats.org/markup-compatibility/2006" xmlns:o="urn:schemas-microsoft-com:office:office" xmlns:r="http://schemas.openxmlformats.org/officeDocument/2006/relationships" xmlns:m="http://schemas.openxmlformats.org/officeDocument/2006/math" xmlns:v="urn:schemas-microsoft-com:vml" xmlns:wp14="http://schemas.microsoft.com/office/word/2010/wordprocessingDrawing" xmlns:wp="http://schemas.openxmlformats.org/drawingml/2006/wordprocessingDrawing" xmlns:w10="urn:schemas-microsoft-com:office:word" xmlns:w="http://schemas.openxmlformats.org/wordprocessingml/2006/main" xmlns:w14="http://schemas.microsoft.com/office/word/2010/wordml" xmlns:w15="http://schemas.microsoft.com/office/word/2012/wordml" xmlns:w16se="http://schemas.microsoft.com/office/word/2015/wordml/symex" xmlns:wpg="http://schemas.microsoft.com/office/word/2010/wordprocessingGroup" xmlns:wpi="http://schemas.microsoft.com/office/word/2010/wordprocessingInk" xmlns:wne="http://schemas.microsoft.com/office/word/2006/wordml" xmlns:wps="http://schemas.microsoft.com/office/word/2010/wordprocessingShape" mc:Ignorable="w14 w15 w16se wp14">
+<w:numbering xmlns:wpc="http://schemas.microsoft.com/office/word/2010/wordprocessingCanvas" xmlns:cx="http://schemas.microsoft.com/office/drawing/2014/chartex" xmlns:cx1="http://schemas.microsoft.com/office/drawing/2015/9/8/chartex" xmlns:cx2="http://schemas.microsoft.com/office/drawing/2015/10/21/chartex" xmlns:cx3="http://schemas.microsoft.com/office/drawing/2016/5/9/chartex" xmlns:cx4="http://schemas.microsoft.com/office/drawing/2016/5/10/chartex" xmlns:cx5="http://schemas.microsoft.com/office/drawing/2016/5/11/chartex" xmlns:cx6="http://schemas.microsoft.com/office/drawing/2016/5/12/chartex" xmlns:cx7="http://schemas.microsoft.com/office/drawing/2016/5/13/chartex" xmlns:cx8="http://schemas.microsoft.com/office/drawing/2016/5/14/chartex" xmlns:mc="http://schemas.openxmlformats.org/markup-compatibility/2006" xmlns:aink="http://schemas.microsoft.com/office/drawing/2016/ink" xmlns:am3d="http://schemas.microsoft.com/office/drawing/2017/model3d" xmlns:o="urn:schemas-microsoft-com:office:office" xmlns:r="http://schemas.openxmlformats.org/officeDocument/2006/relationships" xmlns:m="http://schemas.openxmlformats.org/officeDocument/2006/math" xmlns:v="urn:schemas-microsoft-com:vml" xmlns:wp14="http://schemas.microsoft.com/office/word/2010/wordprocessingDrawing" xmlns:wp="http://schemas.openxmlformats.org/drawingml/2006/wordprocessingDrawing" xmlns:w10="urn:schemas-microsoft-com:office:word" xmlns:w="http://schemas.openxmlformats.org/wordprocessingml/2006/main" xmlns:w14="http://schemas.microsoft.com/office/word/2010/wordml" xmlns:w15="http://schemas.microsoft.com/office/word/2012/wordml" xmlns:w16cex="http://schemas.microsoft.com/office/word/2018/wordml/cex" xmlns:w16cid="http://schemas.microsoft.com/office/word/2016/wordml/cid" xmlns:w16="http://schemas.microsoft.com/office/word/2018/wordml" xmlns:w16sdtdh="http://schemas.microsoft.com/office/word/2020/wordml/sdtdatahash" xmlns:w16se="http://schemas.microsoft.com/office/word/2015/wordml/symex" xmlns:wpg="http://schemas.microsoft.com/office/word/2010/wordprocessingGroup" xmlns:wpi="http://schemas.microsoft.com/office/word/2010/wordprocessingInk" xmlns:wne="http://schemas.microsoft.com/office/word/2006/wordml" xmlns:wps="http://schemas.microsoft.com/office/word/2010/wordprocessingShape" mc:Ignorable="w14 w15 w16se w16cid w16 w16cex w16sdtdh wp14">
   <w:abstractNum w:abstractNumId="0" w15:restartNumberingAfterBreak="0">
     <w:nsid w:val="0A285FE7"/>
     <w:multiLevelType w:val="multilevel"/>
@@ -1072,6 +1488,92 @@
     </w:lvl>
   </w:abstractNum>
   <w:abstractNum w:abstractNumId="7" w15:restartNumberingAfterBreak="0">
+    <w:nsid w:val="3D337F00"/>
+    <w:multiLevelType w:val="hybridMultilevel"/>
+    <w:tmpl w:val="FFA887CE"/>
+    <w:lvl w:ilvl="0" w:tplc="0409000F">
+      <w:start w:val="1"/>
+      <w:numFmt w:val="decimal"/>
+      <w:lvlText w:val="%1."/>
+      <w:lvlJc w:val="left"/>
+      <w:pPr>
+        <w:ind w:left="1080" w:hanging="360"/>
+      </w:pPr>
+    </w:lvl>
+    <w:lvl w:ilvl="1" w:tplc="04090019" w:tentative="1">
+      <w:start w:val="1"/>
+      <w:numFmt w:val="lowerLetter"/>
+      <w:lvlText w:val="%2."/>
+      <w:lvlJc w:val="left"/>
+      <w:pPr>
+        <w:ind w:left="1800" w:hanging="360"/>
+      </w:pPr>
+    </w:lvl>
+    <w:lvl w:ilvl="2" w:tplc="0409001B" w:tentative="1">
+      <w:start w:val="1"/>
+      <w:numFmt w:val="lowerRoman"/>
+      <w:lvlText w:val="%3."/>
+      <w:lvlJc w:val="right"/>
+      <w:pPr>
+        <w:ind w:left="2520" w:hanging="180"/>
+      </w:pPr>
+    </w:lvl>
+    <w:lvl w:ilvl="3" w:tplc="0409000F" w:tentative="1">
+      <w:start w:val="1"/>
+      <w:numFmt w:val="decimal"/>
+      <w:lvlText w:val="%4."/>
+      <w:lvlJc w:val="left"/>
+      <w:pPr>
+        <w:ind w:left="3240" w:hanging="360"/>
+      </w:pPr>
+    </w:lvl>
+    <w:lvl w:ilvl="4" w:tplc="04090019" w:tentative="1">
+      <w:start w:val="1"/>
+      <w:numFmt w:val="lowerLetter"/>
+      <w:lvlText w:val="%5."/>
+      <w:lvlJc w:val="left"/>
+      <w:pPr>
+        <w:ind w:left="3960" w:hanging="360"/>
+      </w:pPr>
+    </w:lvl>
+    <w:lvl w:ilvl="5" w:tplc="0409001B" w:tentative="1">
+      <w:start w:val="1"/>
+      <w:numFmt w:val="lowerRoman"/>
+      <w:lvlText w:val="%6."/>
+      <w:lvlJc w:val="right"/>
+      <w:pPr>
+        <w:ind w:left="4680" w:hanging="180"/>
+      </w:pPr>
+    </w:lvl>
+    <w:lvl w:ilvl="6" w:tplc="0409000F" w:tentative="1">
+      <w:start w:val="1"/>
+      <w:numFmt w:val="decimal"/>
+      <w:lvlText w:val="%7."/>
+      <w:lvlJc w:val="left"/>
+      <w:pPr>
+        <w:ind w:left="5400" w:hanging="360"/>
+      </w:pPr>
+    </w:lvl>
+    <w:lvl w:ilvl="7" w:tplc="04090019" w:tentative="1">
+      <w:start w:val="1"/>
+      <w:numFmt w:val="lowerLetter"/>
+      <w:lvlText w:val="%8."/>
+      <w:lvlJc w:val="left"/>
+      <w:pPr>
+        <w:ind w:left="6120" w:hanging="360"/>
+      </w:pPr>
+    </w:lvl>
+    <w:lvl w:ilvl="8" w:tplc="0409001B" w:tentative="1">
+      <w:start w:val="1"/>
+      <w:numFmt w:val="lowerRoman"/>
+      <w:lvlText w:val="%9."/>
+      <w:lvlJc w:val="right"/>
+      <w:pPr>
+        <w:ind w:left="6840" w:hanging="180"/>
+      </w:pPr>
+    </w:lvl>
+  </w:abstractNum>
+  <w:abstractNum w:abstractNumId="8" w15:restartNumberingAfterBreak="0">
     <w:nsid w:val="437D5372"/>
     <w:multiLevelType w:val="hybridMultilevel"/>
     <w:tmpl w:val="32881B1A"/>
@@ -1160,7 +1662,7 @@
       </w:pPr>
     </w:lvl>
   </w:abstractNum>
-  <w:abstractNum w:abstractNumId="8" w15:restartNumberingAfterBreak="0">
+  <w:abstractNum w:abstractNumId="9" w15:restartNumberingAfterBreak="0">
     <w:nsid w:val="496D15B7"/>
     <w:multiLevelType w:val="hybridMultilevel"/>
     <w:tmpl w:val="A38CC2FE"/>
@@ -1249,7 +1751,7 @@
       </w:pPr>
     </w:lvl>
   </w:abstractNum>
-  <w:abstractNum w:abstractNumId="9" w15:restartNumberingAfterBreak="0">
+  <w:abstractNum w:abstractNumId="10" w15:restartNumberingAfterBreak="0">
     <w:nsid w:val="4A474C2B"/>
     <w:multiLevelType w:val="multilevel"/>
     <w:tmpl w:val="BF6C31A0"/>
@@ -1362,7 +1864,7 @@
       </w:rPr>
     </w:lvl>
   </w:abstractNum>
-  <w:abstractNum w:abstractNumId="10" w15:restartNumberingAfterBreak="0">
+  <w:abstractNum w:abstractNumId="11" w15:restartNumberingAfterBreak="0">
     <w:nsid w:val="51783254"/>
     <w:multiLevelType w:val="multilevel"/>
     <w:tmpl w:val="0810A44E"/>
@@ -1475,7 +1977,7 @@
       </w:rPr>
     </w:lvl>
   </w:abstractNum>
-  <w:abstractNum w:abstractNumId="11" w15:restartNumberingAfterBreak="0">
+  <w:abstractNum w:abstractNumId="12" w15:restartNumberingAfterBreak="0">
     <w:nsid w:val="547E1FC3"/>
     <w:multiLevelType w:val="hybridMultilevel"/>
     <w:tmpl w:val="5352EAD0"/>
@@ -1588,7 +2090,7 @@
       </w:rPr>
     </w:lvl>
   </w:abstractNum>
-  <w:abstractNum w:abstractNumId="12" w15:restartNumberingAfterBreak="0">
+  <w:abstractNum w:abstractNumId="13" w15:restartNumberingAfterBreak="0">
     <w:nsid w:val="59FC6C12"/>
     <w:multiLevelType w:val="hybridMultilevel"/>
     <w:tmpl w:val="7A4E8198"/>
@@ -1674,50 +2176,401 @@
       </w:pPr>
     </w:lvl>
   </w:abstractNum>
-  <w:num w:numId="1">
+  <w:abstractNum w:abstractNumId="14" w15:restartNumberingAfterBreak="0">
+    <w:nsid w:val="5B730AEC"/>
+    <w:multiLevelType w:val="hybridMultilevel"/>
+    <w:tmpl w:val="7FE4C828"/>
+    <w:lvl w:ilvl="0" w:tplc="04090001">
+      <w:start w:val="1"/>
+      <w:numFmt w:val="bullet"/>
+      <w:lvlText w:val=""/>
+      <w:lvlJc w:val="left"/>
+      <w:pPr>
+        <w:ind w:left="720" w:hanging="360"/>
+      </w:pPr>
+      <w:rPr>
+        <w:rFonts w:ascii="Symbol" w:hAnsi="Symbol" w:hint="default"/>
+      </w:rPr>
+    </w:lvl>
+    <w:lvl w:ilvl="1" w:tplc="04090003" w:tentative="1">
+      <w:start w:val="1"/>
+      <w:numFmt w:val="bullet"/>
+      <w:lvlText w:val="o"/>
+      <w:lvlJc w:val="left"/>
+      <w:pPr>
+        <w:ind w:left="1440" w:hanging="360"/>
+      </w:pPr>
+      <w:rPr>
+        <w:rFonts w:ascii="Courier New" w:hAnsi="Courier New" w:cs="Courier New" w:hint="default"/>
+      </w:rPr>
+    </w:lvl>
+    <w:lvl w:ilvl="2" w:tplc="04090005" w:tentative="1">
+      <w:start w:val="1"/>
+      <w:numFmt w:val="bullet"/>
+      <w:lvlText w:val=""/>
+      <w:lvlJc w:val="left"/>
+      <w:pPr>
+        <w:ind w:left="2160" w:hanging="360"/>
+      </w:pPr>
+      <w:rPr>
+        <w:rFonts w:ascii="Wingdings" w:hAnsi="Wingdings" w:hint="default"/>
+      </w:rPr>
+    </w:lvl>
+    <w:lvl w:ilvl="3" w:tplc="04090001" w:tentative="1">
+      <w:start w:val="1"/>
+      <w:numFmt w:val="bullet"/>
+      <w:lvlText w:val=""/>
+      <w:lvlJc w:val="left"/>
+      <w:pPr>
+        <w:ind w:left="2880" w:hanging="360"/>
+      </w:pPr>
+      <w:rPr>
+        <w:rFonts w:ascii="Symbol" w:hAnsi="Symbol" w:hint="default"/>
+      </w:rPr>
+    </w:lvl>
+    <w:lvl w:ilvl="4" w:tplc="04090003" w:tentative="1">
+      <w:start w:val="1"/>
+      <w:numFmt w:val="bullet"/>
+      <w:lvlText w:val="o"/>
+      <w:lvlJc w:val="left"/>
+      <w:pPr>
+        <w:ind w:left="3600" w:hanging="360"/>
+      </w:pPr>
+      <w:rPr>
+        <w:rFonts w:ascii="Courier New" w:hAnsi="Courier New" w:cs="Courier New" w:hint="default"/>
+      </w:rPr>
+    </w:lvl>
+    <w:lvl w:ilvl="5" w:tplc="04090005" w:tentative="1">
+      <w:start w:val="1"/>
+      <w:numFmt w:val="bullet"/>
+      <w:lvlText w:val=""/>
+      <w:lvlJc w:val="left"/>
+      <w:pPr>
+        <w:ind w:left="4320" w:hanging="360"/>
+      </w:pPr>
+      <w:rPr>
+        <w:rFonts w:ascii="Wingdings" w:hAnsi="Wingdings" w:hint="default"/>
+      </w:rPr>
+    </w:lvl>
+    <w:lvl w:ilvl="6" w:tplc="04090001" w:tentative="1">
+      <w:start w:val="1"/>
+      <w:numFmt w:val="bullet"/>
+      <w:lvlText w:val=""/>
+      <w:lvlJc w:val="left"/>
+      <w:pPr>
+        <w:ind w:left="5040" w:hanging="360"/>
+      </w:pPr>
+      <w:rPr>
+        <w:rFonts w:ascii="Symbol" w:hAnsi="Symbol" w:hint="default"/>
+      </w:rPr>
+    </w:lvl>
+    <w:lvl w:ilvl="7" w:tplc="04090003" w:tentative="1">
+      <w:start w:val="1"/>
+      <w:numFmt w:val="bullet"/>
+      <w:lvlText w:val="o"/>
+      <w:lvlJc w:val="left"/>
+      <w:pPr>
+        <w:ind w:left="5760" w:hanging="360"/>
+      </w:pPr>
+      <w:rPr>
+        <w:rFonts w:ascii="Courier New" w:hAnsi="Courier New" w:cs="Courier New" w:hint="default"/>
+      </w:rPr>
+    </w:lvl>
+    <w:lvl w:ilvl="8" w:tplc="04090005" w:tentative="1">
+      <w:start w:val="1"/>
+      <w:numFmt w:val="bullet"/>
+      <w:lvlText w:val=""/>
+      <w:lvlJc w:val="left"/>
+      <w:pPr>
+        <w:ind w:left="6480" w:hanging="360"/>
+      </w:pPr>
+      <w:rPr>
+        <w:rFonts w:ascii="Wingdings" w:hAnsi="Wingdings" w:hint="default"/>
+      </w:rPr>
+    </w:lvl>
+  </w:abstractNum>
+  <w:abstractNum w:abstractNumId="15" w15:restartNumberingAfterBreak="0">
+    <w:nsid w:val="5CEE5861"/>
+    <w:multiLevelType w:val="hybridMultilevel"/>
+    <w:tmpl w:val="99F279F6"/>
+    <w:lvl w:ilvl="0" w:tplc="04090001">
+      <w:start w:val="1"/>
+      <w:numFmt w:val="bullet"/>
+      <w:lvlText w:val=""/>
+      <w:lvlJc w:val="left"/>
+      <w:pPr>
+        <w:ind w:left="720" w:hanging="360"/>
+      </w:pPr>
+      <w:rPr>
+        <w:rFonts w:ascii="Symbol" w:hAnsi="Symbol" w:hint="default"/>
+      </w:rPr>
+    </w:lvl>
+    <w:lvl w:ilvl="1" w:tplc="04090003" w:tentative="1">
+      <w:start w:val="1"/>
+      <w:numFmt w:val="bullet"/>
+      <w:lvlText w:val="o"/>
+      <w:lvlJc w:val="left"/>
+      <w:pPr>
+        <w:ind w:left="1440" w:hanging="360"/>
+      </w:pPr>
+      <w:rPr>
+        <w:rFonts w:ascii="Courier New" w:hAnsi="Courier New" w:cs="Courier New" w:hint="default"/>
+      </w:rPr>
+    </w:lvl>
+    <w:lvl w:ilvl="2" w:tplc="04090005" w:tentative="1">
+      <w:start w:val="1"/>
+      <w:numFmt w:val="bullet"/>
+      <w:lvlText w:val=""/>
+      <w:lvlJc w:val="left"/>
+      <w:pPr>
+        <w:ind w:left="2160" w:hanging="360"/>
+      </w:pPr>
+      <w:rPr>
+        <w:rFonts w:ascii="Wingdings" w:hAnsi="Wingdings" w:hint="default"/>
+      </w:rPr>
+    </w:lvl>
+    <w:lvl w:ilvl="3" w:tplc="04090001" w:tentative="1">
+      <w:start w:val="1"/>
+      <w:numFmt w:val="bullet"/>
+      <w:lvlText w:val=""/>
+      <w:lvlJc w:val="left"/>
+      <w:pPr>
+        <w:ind w:left="2880" w:hanging="360"/>
+      </w:pPr>
+      <w:rPr>
+        <w:rFonts w:ascii="Symbol" w:hAnsi="Symbol" w:hint="default"/>
+      </w:rPr>
+    </w:lvl>
+    <w:lvl w:ilvl="4" w:tplc="04090003" w:tentative="1">
+      <w:start w:val="1"/>
+      <w:numFmt w:val="bullet"/>
+      <w:lvlText w:val="o"/>
+      <w:lvlJc w:val="left"/>
+      <w:pPr>
+        <w:ind w:left="3600" w:hanging="360"/>
+      </w:pPr>
+      <w:rPr>
+        <w:rFonts w:ascii="Courier New" w:hAnsi="Courier New" w:cs="Courier New" w:hint="default"/>
+      </w:rPr>
+    </w:lvl>
+    <w:lvl w:ilvl="5" w:tplc="04090005" w:tentative="1">
+      <w:start w:val="1"/>
+      <w:numFmt w:val="bullet"/>
+      <w:lvlText w:val=""/>
+      <w:lvlJc w:val="left"/>
+      <w:pPr>
+        <w:ind w:left="4320" w:hanging="360"/>
+      </w:pPr>
+      <w:rPr>
+        <w:rFonts w:ascii="Wingdings" w:hAnsi="Wingdings" w:hint="default"/>
+      </w:rPr>
+    </w:lvl>
+    <w:lvl w:ilvl="6" w:tplc="04090001" w:tentative="1">
+      <w:start w:val="1"/>
+      <w:numFmt w:val="bullet"/>
+      <w:lvlText w:val=""/>
+      <w:lvlJc w:val="left"/>
+      <w:pPr>
+        <w:ind w:left="5040" w:hanging="360"/>
+      </w:pPr>
+      <w:rPr>
+        <w:rFonts w:ascii="Symbol" w:hAnsi="Symbol" w:hint="default"/>
+      </w:rPr>
+    </w:lvl>
+    <w:lvl w:ilvl="7" w:tplc="04090003" w:tentative="1">
+      <w:start w:val="1"/>
+      <w:numFmt w:val="bullet"/>
+      <w:lvlText w:val="o"/>
+      <w:lvlJc w:val="left"/>
+      <w:pPr>
+        <w:ind w:left="5760" w:hanging="360"/>
+      </w:pPr>
+      <w:rPr>
+        <w:rFonts w:ascii="Courier New" w:hAnsi="Courier New" w:cs="Courier New" w:hint="default"/>
+      </w:rPr>
+    </w:lvl>
+    <w:lvl w:ilvl="8" w:tplc="04090005" w:tentative="1">
+      <w:start w:val="1"/>
+      <w:numFmt w:val="bullet"/>
+      <w:lvlText w:val=""/>
+      <w:lvlJc w:val="left"/>
+      <w:pPr>
+        <w:ind w:left="6480" w:hanging="360"/>
+      </w:pPr>
+      <w:rPr>
+        <w:rFonts w:ascii="Wingdings" w:hAnsi="Wingdings" w:hint="default"/>
+      </w:rPr>
+    </w:lvl>
+  </w:abstractNum>
+  <w:abstractNum w:abstractNumId="16" w15:restartNumberingAfterBreak="0">
+    <w:nsid w:val="5D9152EC"/>
+    <w:multiLevelType w:val="hybridMultilevel"/>
+    <w:tmpl w:val="BD248668"/>
+    <w:lvl w:ilvl="0" w:tplc="04090001">
+      <w:start w:val="1"/>
+      <w:numFmt w:val="bullet"/>
+      <w:lvlText w:val=""/>
+      <w:lvlJc w:val="left"/>
+      <w:pPr>
+        <w:ind w:left="1800" w:hanging="360"/>
+      </w:pPr>
+      <w:rPr>
+        <w:rFonts w:ascii="Symbol" w:hAnsi="Symbol" w:hint="default"/>
+      </w:rPr>
+    </w:lvl>
+    <w:lvl w:ilvl="1" w:tplc="04090003" w:tentative="1">
+      <w:start w:val="1"/>
+      <w:numFmt w:val="bullet"/>
+      <w:lvlText w:val="o"/>
+      <w:lvlJc w:val="left"/>
+      <w:pPr>
+        <w:ind w:left="2520" w:hanging="360"/>
+      </w:pPr>
+      <w:rPr>
+        <w:rFonts w:ascii="Courier New" w:hAnsi="Courier New" w:cs="Courier New" w:hint="default"/>
+      </w:rPr>
+    </w:lvl>
+    <w:lvl w:ilvl="2" w:tplc="04090005" w:tentative="1">
+      <w:start w:val="1"/>
+      <w:numFmt w:val="bullet"/>
+      <w:lvlText w:val=""/>
+      <w:lvlJc w:val="left"/>
+      <w:pPr>
+        <w:ind w:left="3240" w:hanging="360"/>
+      </w:pPr>
+      <w:rPr>
+        <w:rFonts w:ascii="Wingdings" w:hAnsi="Wingdings" w:hint="default"/>
+      </w:rPr>
+    </w:lvl>
+    <w:lvl w:ilvl="3" w:tplc="04090001" w:tentative="1">
+      <w:start w:val="1"/>
+      <w:numFmt w:val="bullet"/>
+      <w:lvlText w:val=""/>
+      <w:lvlJc w:val="left"/>
+      <w:pPr>
+        <w:ind w:left="3960" w:hanging="360"/>
+      </w:pPr>
+      <w:rPr>
+        <w:rFonts w:ascii="Symbol" w:hAnsi="Symbol" w:hint="default"/>
+      </w:rPr>
+    </w:lvl>
+    <w:lvl w:ilvl="4" w:tplc="04090003" w:tentative="1">
+      <w:start w:val="1"/>
+      <w:numFmt w:val="bullet"/>
+      <w:lvlText w:val="o"/>
+      <w:lvlJc w:val="left"/>
+      <w:pPr>
+        <w:ind w:left="4680" w:hanging="360"/>
+      </w:pPr>
+      <w:rPr>
+        <w:rFonts w:ascii="Courier New" w:hAnsi="Courier New" w:cs="Courier New" w:hint="default"/>
+      </w:rPr>
+    </w:lvl>
+    <w:lvl w:ilvl="5" w:tplc="04090005" w:tentative="1">
+      <w:start w:val="1"/>
+      <w:numFmt w:val="bullet"/>
+      <w:lvlText w:val=""/>
+      <w:lvlJc w:val="left"/>
+      <w:pPr>
+        <w:ind w:left="5400" w:hanging="360"/>
+      </w:pPr>
+      <w:rPr>
+        <w:rFonts w:ascii="Wingdings" w:hAnsi="Wingdings" w:hint="default"/>
+      </w:rPr>
+    </w:lvl>
+    <w:lvl w:ilvl="6" w:tplc="04090001" w:tentative="1">
+      <w:start w:val="1"/>
+      <w:numFmt w:val="bullet"/>
+      <w:lvlText w:val=""/>
+      <w:lvlJc w:val="left"/>
+      <w:pPr>
+        <w:ind w:left="6120" w:hanging="360"/>
+      </w:pPr>
+      <w:rPr>
+        <w:rFonts w:ascii="Symbol" w:hAnsi="Symbol" w:hint="default"/>
+      </w:rPr>
+    </w:lvl>
+    <w:lvl w:ilvl="7" w:tplc="04090003" w:tentative="1">
+      <w:start w:val="1"/>
+      <w:numFmt w:val="bullet"/>
+      <w:lvlText w:val="o"/>
+      <w:lvlJc w:val="left"/>
+      <w:pPr>
+        <w:ind w:left="6840" w:hanging="360"/>
+      </w:pPr>
+      <w:rPr>
+        <w:rFonts w:ascii="Courier New" w:hAnsi="Courier New" w:cs="Courier New" w:hint="default"/>
+      </w:rPr>
+    </w:lvl>
+    <w:lvl w:ilvl="8" w:tplc="04090005" w:tentative="1">
+      <w:start w:val="1"/>
+      <w:numFmt w:val="bullet"/>
+      <w:lvlText w:val=""/>
+      <w:lvlJc w:val="left"/>
+      <w:pPr>
+        <w:ind w:left="7560" w:hanging="360"/>
+      </w:pPr>
+      <w:rPr>
+        <w:rFonts w:ascii="Wingdings" w:hAnsi="Wingdings" w:hint="default"/>
+      </w:rPr>
+    </w:lvl>
+  </w:abstractNum>
+  <w:num w:numId="1" w16cid:durableId="1224021487">
     <w:abstractNumId w:val="5"/>
   </w:num>
-  <w:num w:numId="2">
+  <w:num w:numId="2" w16cid:durableId="1270504963">
+    <w:abstractNumId w:val="10"/>
+  </w:num>
+  <w:num w:numId="3" w16cid:durableId="770246441">
+    <w:abstractNumId w:val="11"/>
+  </w:num>
+  <w:num w:numId="4" w16cid:durableId="308481074">
+    <w:abstractNumId w:val="0"/>
+  </w:num>
+  <w:num w:numId="5" w16cid:durableId="1460806347">
+    <w:abstractNumId w:val="12"/>
+  </w:num>
+  <w:num w:numId="6" w16cid:durableId="1163087106">
+    <w:abstractNumId w:val="6"/>
+  </w:num>
+  <w:num w:numId="7" w16cid:durableId="599605658">
+    <w:abstractNumId w:val="4"/>
+  </w:num>
+  <w:num w:numId="8" w16cid:durableId="245381214">
     <w:abstractNumId w:val="9"/>
   </w:num>
-  <w:num w:numId="3">
-    <w:abstractNumId w:val="10"/>
+  <w:num w:numId="9" w16cid:durableId="175655201">
+    <w:abstractNumId w:val="2"/>
   </w:num>
-  <w:num w:numId="4">
-    <w:abstractNumId w:val="0"/>
+  <w:num w:numId="10" w16cid:durableId="1848909032">
+    <w:abstractNumId w:val="1"/>
   </w:num>
-  <w:num w:numId="5">
-    <w:abstractNumId w:val="11"/>
+  <w:num w:numId="11" w16cid:durableId="477037177">
+    <w:abstractNumId w:val="13"/>
   </w:num>
-  <w:num w:numId="6">
-    <w:abstractNumId w:val="6"/>
+  <w:num w:numId="12" w16cid:durableId="362439969">
+    <w:abstractNumId w:val="3"/>
   </w:num>
-  <w:num w:numId="7">
-    <w:abstractNumId w:val="4"/>
-  </w:num>
-  <w:num w:numId="8">
+  <w:num w:numId="13" w16cid:durableId="654263386">
     <w:abstractNumId w:val="8"/>
   </w:num>
-  <w:num w:numId="9">
-    <w:abstractNumId w:val="2"/>
+  <w:num w:numId="14" w16cid:durableId="257640620">
+    <w:abstractNumId w:val="7"/>
   </w:num>
-  <w:num w:numId="10">
-    <w:abstractNumId w:val="1"/>
+  <w:num w:numId="15" w16cid:durableId="1087117515">
+    <w:abstractNumId w:val="16"/>
   </w:num>
-  <w:num w:numId="11">
-    <w:abstractNumId w:val="12"/>
+  <w:num w:numId="16" w16cid:durableId="163520339">
+    <w:abstractNumId w:val="14"/>
   </w:num>
-  <w:num w:numId="12">
-    <w:abstractNumId w:val="3"/>
-  </w:num>
-  <w:num w:numId="13">
-    <w:abstractNumId w:val="7"/>
+  <w:num w:numId="17" w16cid:durableId="970021105">
+    <w:abstractNumId w:val="15"/>
   </w:num>
 </w:numbering>
 </file>
 
 <file path=word/styles.xml><?xml version="1.0" encoding="utf-8"?>
-<w:styles xmlns:mc="http://schemas.openxmlformats.org/markup-compatibility/2006" xmlns:r="http://schemas.openxmlformats.org/officeDocument/2006/relationships" xmlns:w="http://schemas.openxmlformats.org/wordprocessingml/2006/main" xmlns:w14="http://schemas.microsoft.com/office/word/2010/wordml" xmlns:w15="http://schemas.microsoft.com/office/word/2012/wordml" xmlns:w16se="http://schemas.microsoft.com/office/word/2015/wordml/symex" mc:Ignorable="w14 w15 w16se">
+<w:styles xmlns:mc="http://schemas.openxmlformats.org/markup-compatibility/2006" xmlns:r="http://schemas.openxmlformats.org/officeDocument/2006/relationships" xmlns:w="http://schemas.openxmlformats.org/wordprocessingml/2006/main" xmlns:w14="http://schemas.microsoft.com/office/word/2010/wordml" xmlns:w15="http://schemas.microsoft.com/office/word/2012/wordml" xmlns:w16cex="http://schemas.microsoft.com/office/word/2018/wordml/cex" xmlns:w16cid="http://schemas.microsoft.com/office/word/2016/wordml/cid" xmlns:w16="http://schemas.microsoft.com/office/word/2018/wordml" xmlns:w16sdtdh="http://schemas.microsoft.com/office/word/2020/wordml/sdtdatahash" xmlns:w16se="http://schemas.microsoft.com/office/word/2015/wordml/symex" mc:Ignorable="w14 w15 w16se w16cid w16 w16cex w16sdtdh">
   <w:docDefaults>
     <w:rPrDefault>
       <w:rPr>
@@ -1733,7 +2586,7 @@
       </w:pPr>
     </w:pPrDefault>
   </w:docDefaults>
-  <w:latentStyles w:defLockedState="0" w:defUIPriority="99" w:defSemiHidden="0" w:defUnhideWhenUsed="0" w:defQFormat="0" w:count="371">
+  <w:latentStyles w:defLockedState="0" w:defUIPriority="99" w:defSemiHidden="0" w:defUnhideWhenUsed="0" w:defQFormat="0" w:count="376">
     <w:lsdException w:name="Normal" w:uiPriority="0" w:qFormat="1"/>
     <w:lsdException w:name="heading 1" w:uiPriority="9" w:qFormat="1"/>
     <w:lsdException w:name="heading 2" w:semiHidden="1" w:uiPriority="9" w:unhideWhenUsed="1" w:qFormat="1"/>
@@ -1839,7 +2692,6 @@
     <w:lsdException w:name="HTML Sample" w:semiHidden="1" w:unhideWhenUsed="1"/>
     <w:lsdException w:name="HTML Typewriter" w:semiHidden="1" w:unhideWhenUsed="1"/>
     <w:lsdException w:name="HTML Variable" w:semiHidden="1" w:unhideWhenUsed="1"/>
-    <w:lsdException w:name="Normal Table" w:semiHidden="1" w:unhideWhenUsed="1"/>
     <w:lsdException w:name="annotation subject" w:semiHidden="1" w:unhideWhenUsed="1"/>
     <w:lsdException w:name="No List" w:semiHidden="1" w:unhideWhenUsed="1"/>
     <w:lsdException w:name="Outline List 1" w:semiHidden="1" w:unhideWhenUsed="1"/>
@@ -1882,11 +2734,8 @@
     <w:lsdException w:name="Table Contemporary" w:semiHidden="1" w:unhideWhenUsed="1"/>
     <w:lsdException w:name="Table Elegant" w:semiHidden="1" w:unhideWhenUsed="1"/>
     <w:lsdException w:name="Table Professional" w:semiHidden="1" w:unhideWhenUsed="1"/>
-    <w:lsdException w:name="Table Subtle 1" w:semiHidden="1" w:unhideWhenUsed="1"/>
     <w:lsdException w:name="Table Subtle 2" w:semiHidden="1" w:unhideWhenUsed="1"/>
     <w:lsdException w:name="Table Web 1" w:semiHidden="1" w:unhideWhenUsed="1"/>
-    <w:lsdException w:name="Table Web 2" w:semiHidden="1" w:unhideWhenUsed="1"/>
-    <w:lsdException w:name="Table Web 3" w:semiHidden="1" w:unhideWhenUsed="1"/>
     <w:lsdException w:name="Balloon Text" w:semiHidden="1" w:unhideWhenUsed="1"/>
     <w:lsdException w:name="Table Grid" w:uiPriority="39"/>
     <w:lsdException w:name="Table Theme" w:semiHidden="1" w:unhideWhenUsed="1"/>
@@ -2105,14 +2954,20 @@
     <w:lsdException w:name="List Table 5 Dark Accent 6" w:uiPriority="50"/>
     <w:lsdException w:name="List Table 6 Colorful Accent 6" w:uiPriority="51"/>
     <w:lsdException w:name="List Table 7 Colorful Accent 6" w:uiPriority="52"/>
+    <w:lsdException w:name="Mention" w:semiHidden="1" w:unhideWhenUsed="1"/>
+    <w:lsdException w:name="Smart Hyperlink" w:semiHidden="1" w:unhideWhenUsed="1"/>
+    <w:lsdException w:name="Hashtag" w:semiHidden="1" w:unhideWhenUsed="1"/>
+    <w:lsdException w:name="Unresolved Mention" w:semiHidden="1" w:unhideWhenUsed="1"/>
+    <w:lsdException w:name="Smart Link" w:semiHidden="1" w:unhideWhenUsed="1"/>
   </w:latentStyles>
   <w:style w:type="paragraph" w:default="1" w:styleId="Normal">
     <w:name w:val="Normal"/>
     <w:aliases w:val="Pamatteksts"/>
     <w:qFormat/>
-    <w:rsid w:val="00A133CA"/>
+    <w:rsid w:val="00CC5D62"/>
     <w:pPr>
-      <w:ind w:firstLine="567"/>
+      <w:spacing w:line="360" w:lineRule="auto"/>
+      <w:ind w:firstLine="709"/>
       <w:jc w:val="both"/>
     </w:pPr>
     <w:rPr>
@@ -2232,7 +3087,6 @@
     <w:qFormat/>
     <w:rsid w:val="00CF2BD9"/>
     <w:pPr>
-      <w:spacing w:line="360" w:lineRule="auto"/>
       <w:ind w:left="720"/>
       <w:contextualSpacing/>
     </w:pPr>

</xml_diff>